<commit_message>
React Intro - 2 - 75%
</commit_message>
<xml_diff>
--- a/04. React Intro - 2/Notes.docx
+++ b/04. React Intro - 2/Notes.docx
@@ -28,8 +28,13 @@
         </w:numPr>
       </w:pPr>
       <w:r>
-        <w:t>State is data that a component can hold OVERTIME</w:t>
-      </w:r>
+        <w:t xml:space="preserve">State is data that a component can hold </w:t>
+      </w:r>
+      <w:proofErr w:type="gramStart"/>
+      <w:r>
+        <w:t>OVERTIME</w:t>
+      </w:r>
+      <w:proofErr w:type="gramEnd"/>
     </w:p>
     <w:p>
       <w:pPr>
@@ -87,8 +92,13 @@
         <w:br/>
       </w:r>
       <w:r>
-        <w:t>- we should not update the state just by increment</w:t>
-      </w:r>
+        <w:t xml:space="preserve">- we should not update the state just by </w:t>
+      </w:r>
+      <w:proofErr w:type="gramStart"/>
+      <w:r>
+        <w:t>increment</w:t>
+      </w:r>
+      <w:proofErr w:type="gramEnd"/>
     </w:p>
     <w:p>
       <w:pPr>
@@ -110,17 +120,34 @@
           <w:numId w:val="1"/>
         </w:numPr>
       </w:pPr>
-      <w:r>
-        <w:t>setState((</w:t>
-      </w:r>
+      <w:proofErr w:type="spellStart"/>
+      <w:r>
+        <w:t>setState</w:t>
+      </w:r>
+      <w:proofErr w:type="spellEnd"/>
+      <w:r>
+        <w:t>((</w:t>
+      </w:r>
+      <w:proofErr w:type="spellStart"/>
       <w:r>
         <w:t>prevState</w:t>
       </w:r>
-      <w:r>
-        <w:t>)=&gt;{</w:t>
-      </w:r>
-      <w:r>
-        <w:t>prevState + 1</w:t>
+      <w:proofErr w:type="spellEnd"/>
+      <w:r>
+        <w:t>)=</w:t>
+      </w:r>
+      <w:proofErr w:type="gramStart"/>
+      <w:r>
+        <w:t>&gt;{</w:t>
+      </w:r>
+      <w:proofErr w:type="spellStart"/>
+      <w:proofErr w:type="gramEnd"/>
+      <w:r>
+        <w:t>prevState</w:t>
+      </w:r>
+      <w:proofErr w:type="spellEnd"/>
+      <w:r>
+        <w:t xml:space="preserve"> + 1</w:t>
       </w:r>
       <w:r>
         <w:t>})</w:t>
@@ -144,7 +171,17 @@
         </w:numPr>
       </w:pPr>
       <w:r>
-        <w:t>each COMPONENT has and manages it’s own state</w:t>
+        <w:t xml:space="preserve">each COMPONENT has and manages </w:t>
+      </w:r>
+      <w:proofErr w:type="spellStart"/>
+      <w:proofErr w:type="gramStart"/>
+      <w:r>
+        <w:t>it’s</w:t>
+      </w:r>
+      <w:proofErr w:type="spellEnd"/>
+      <w:proofErr w:type="gramEnd"/>
+      <w:r>
+        <w:t xml:space="preserve"> own state</w:t>
       </w:r>
     </w:p>
     <w:p>
@@ -156,8 +193,13 @@
         </w:numPr>
       </w:pPr>
       <w:r>
-        <w:t>Use STATE for every data that the component should keep track over time</w:t>
-      </w:r>
+        <w:t xml:space="preserve">Use STATE for every data that the component should keep track over </w:t>
+      </w:r>
+      <w:proofErr w:type="gramStart"/>
+      <w:r>
+        <w:t>time</w:t>
+      </w:r>
+      <w:proofErr w:type="gramEnd"/>
     </w:p>
     <w:p>
       <w:pPr>
@@ -183,6 +225,7 @@
         <w:t>Don’t use STATE for variables that don’t need to RE-RENDER</w:t>
       </w:r>
     </w:p>
+    <w:p/>
     <w:sectPr>
       <w:pgSz w:w="12240" w:h="15840"/>
       <w:pgMar w:top="1440" w:right="1440" w:bottom="1440" w:left="1440" w:header="720" w:footer="720" w:gutter="0"/>

</xml_diff>

<commit_message>
React Intro - 2 - 100%
</commit_message>
<xml_diff>
--- a/04. React Intro - 2/Notes.docx
+++ b/04. React Intro - 2/Notes.docx
@@ -28,13 +28,8 @@
         </w:numPr>
       </w:pPr>
       <w:r>
-        <w:t xml:space="preserve">State is data that a component can hold </w:t>
-      </w:r>
-      <w:proofErr w:type="gramStart"/>
-      <w:r>
-        <w:t>OVERTIME</w:t>
-      </w:r>
-      <w:proofErr w:type="gramEnd"/>
+        <w:t>State is data that a component can hold OVERTIME</w:t>
+      </w:r>
     </w:p>
     <w:p>
       <w:pPr>
@@ -92,13 +87,8 @@
         <w:br/>
       </w:r>
       <w:r>
-        <w:t xml:space="preserve">- we should not update the state just by </w:t>
-      </w:r>
-      <w:proofErr w:type="gramStart"/>
-      <w:r>
-        <w:t>increment</w:t>
-      </w:r>
-      <w:proofErr w:type="gramEnd"/>
+        <w:t>- we should not update the state just by increment</w:t>
+      </w:r>
     </w:p>
     <w:p>
       <w:pPr>
@@ -134,14 +124,9 @@
       </w:r>
       <w:proofErr w:type="spellEnd"/>
       <w:r>
-        <w:t>)=</w:t>
-      </w:r>
-      <w:proofErr w:type="gramStart"/>
-      <w:r>
-        <w:t>&gt;{</w:t>
+        <w:t>)=&gt;{</w:t>
       </w:r>
       <w:proofErr w:type="spellStart"/>
-      <w:proofErr w:type="gramEnd"/>
       <w:r>
         <w:t>prevState</w:t>
       </w:r>
@@ -174,12 +159,10 @@
         <w:t xml:space="preserve">each COMPONENT has and manages </w:t>
       </w:r>
       <w:proofErr w:type="spellStart"/>
-      <w:proofErr w:type="gramStart"/>
       <w:r>
         <w:t>it’s</w:t>
       </w:r>
       <w:proofErr w:type="spellEnd"/>
-      <w:proofErr w:type="gramEnd"/>
       <w:r>
         <w:t xml:space="preserve"> own state</w:t>
       </w:r>
@@ -193,13 +176,8 @@
         </w:numPr>
       </w:pPr>
       <w:r>
-        <w:t xml:space="preserve">Use STATE for every data that the component should keep track over </w:t>
-      </w:r>
-      <w:proofErr w:type="gramStart"/>
-      <w:r>
-        <w:t>time</w:t>
-      </w:r>
-      <w:proofErr w:type="gramEnd"/>
+        <w:t>Use STATE for every data that the component should keep track over time</w:t>
+      </w:r>
     </w:p>
     <w:p>
       <w:pPr>
@@ -226,6 +204,122 @@
       </w:r>
     </w:p>
     <w:p/>
+    <w:p>
+      <w:pPr>
+        <w:pStyle w:val="Heading1"/>
+      </w:pPr>
+      <w:r>
+        <w:t>Controlled Elements</w:t>
+      </w:r>
+    </w:p>
+    <w:p>
+      <w:pPr>
+        <w:pStyle w:val="ListParagraph"/>
+        <w:numPr>
+          <w:ilvl w:val="0"/>
+          <w:numId w:val="1"/>
+        </w:numPr>
+      </w:pPr>
+      <w:r>
+        <w:t>With this technique we pass the control of Form Element to React rather than to the DOM</w:t>
+      </w:r>
+    </w:p>
+    <w:p>
+      <w:pPr>
+        <w:pStyle w:val="ListParagraph"/>
+        <w:numPr>
+          <w:ilvl w:val="0"/>
+          <w:numId w:val="1"/>
+        </w:numPr>
+      </w:pPr>
+      <w:r>
+        <w:t>We need to use some state in the Form Component</w:t>
+      </w:r>
+    </w:p>
+    <w:p>
+      <w:pPr>
+        <w:pStyle w:val="ListParagraph"/>
+        <w:numPr>
+          <w:ilvl w:val="0"/>
+          <w:numId w:val="1"/>
+        </w:numPr>
+      </w:pPr>
+      <w:r>
+        <w:t>To setup controlled elements, there are 3 steps</w:t>
+      </w:r>
+    </w:p>
+    <w:p>
+      <w:pPr>
+        <w:pStyle w:val="Heading2"/>
+      </w:pPr>
+      <w:r>
+        <w:t>Step 1.</w:t>
+      </w:r>
+    </w:p>
+    <w:p>
+      <w:pPr>
+        <w:pStyle w:val="ListParagraph"/>
+        <w:numPr>
+          <w:ilvl w:val="0"/>
+          <w:numId w:val="1"/>
+        </w:numPr>
+      </w:pPr>
+      <w:r>
+        <w:t>Set a piece of state for each element of the f</w:t>
+      </w:r>
+      <w:r>
+        <w:t>orm</w:t>
+      </w:r>
+    </w:p>
+    <w:p>
+      <w:pPr>
+        <w:pStyle w:val="Heading2"/>
+      </w:pPr>
+      <w:r>
+        <w:lastRenderedPageBreak/>
+        <w:t>Step 2.</w:t>
+      </w:r>
+    </w:p>
+    <w:p>
+      <w:pPr>
+        <w:pStyle w:val="ListParagraph"/>
+        <w:numPr>
+          <w:ilvl w:val="0"/>
+          <w:numId w:val="1"/>
+        </w:numPr>
+      </w:pPr>
+      <w:r>
+        <w:t>Set the state to value of the element</w:t>
+      </w:r>
+    </w:p>
+    <w:p>
+      <w:pPr>
+        <w:pStyle w:val="Heading2"/>
+      </w:pPr>
+      <w:r>
+        <w:t>Step 3.</w:t>
+      </w:r>
+    </w:p>
+    <w:p>
+      <w:pPr>
+        <w:pStyle w:val="ListParagraph"/>
+        <w:numPr>
+          <w:ilvl w:val="0"/>
+          <w:numId w:val="1"/>
+        </w:numPr>
+      </w:pPr>
+      <w:r>
+        <w:t xml:space="preserve">Set the </w:t>
+      </w:r>
+      <w:proofErr w:type="spellStart"/>
+      <w:r>
+        <w:t>onChange</w:t>
+      </w:r>
+      <w:proofErr w:type="spellEnd"/>
+      <w:r>
+        <w:t xml:space="preserve"> event on the element to update the state </w:t>
+      </w:r>
+    </w:p>
     <w:sectPr>
       <w:pgSz w:w="12240" w:h="15840"/>
       <w:pgMar w:top="1440" w:right="1440" w:bottom="1440" w:left="1440" w:header="720" w:footer="720" w:gutter="0"/>
@@ -968,7 +1062,6 @@
     <w:next w:val="Normal"/>
     <w:link w:val="Heading2Char"/>
     <w:uiPriority w:val="9"/>
-    <w:semiHidden/>
     <w:unhideWhenUsed/>
     <w:qFormat/>
     <w:rsid w:val="00516D08"/>
@@ -1185,7 +1278,6 @@
     <w:basedOn w:val="DefaultParagraphFont"/>
     <w:link w:val="Heading2"/>
     <w:uiPriority w:val="9"/>
-    <w:semiHidden/>
     <w:rsid w:val="00516D08"/>
     <w:rPr>
       <w:rFonts w:asciiTheme="majorHAnsi" w:eastAsiaTheme="majorEastAsia" w:hAnsiTheme="majorHAnsi" w:cstheme="majorBidi"/>

</xml_diff>